<commit_message>
Updated task-information, requirements, config
</commit_message>
<xml_diff>
--- a/documentation/A1_information.docx
+++ b/documentation/A1_information.docx
@@ -271,7 +271,7 @@
           <w:noProof/>
         </w:rPr>
         <w:drawing>
-          <wp:inline distT="0" distB="0" distL="0" distR="0" wp14:anchorId="229DEC3C" wp14:editId="661EBBC2">
+          <wp:inline distT="0" distB="0" distL="0" distR="0" wp14:anchorId="229DEC3C" wp14:editId="0BE3554A">
             <wp:extent cx="5541366" cy="1917065"/>
             <wp:effectExtent l="0" t="0" r="0" b="0"/>
             <wp:docPr id="1786637126" name="Picture 1"/>
@@ -695,7 +695,7 @@
         <w:szCs w:val="36"/>
         <w:lang w:val="nb-NO"/>
       </w:rPr>
-      <w:t>v0.</w:t>
+      <w:t>v</w:t>
     </w:r>
     <w:r>
       <w:rPr>
@@ -706,7 +706,7 @@
         <w:szCs w:val="36"/>
         <w:lang w:val="nb-NO"/>
       </w:rPr>
-      <w:t>2</w:t>
+      <w:t>1</w:t>
     </w:r>
   </w:p>
 </w:hdr>

</xml_diff>